<commit_message>
Fix issues with reinforcement learning training and update autoencoder training
</commit_message>
<xml_diff>
--- a/Journals/Report_1_2_1_5.docx
+++ b/Journals/Report_1_2_1_5.docx
@@ -10,9 +10,6 @@
         <w:spacing w:before="0" w:beforeAutospacing="off" w:after="160" w:afterAutospacing="off" w:line="276" w:lineRule="auto"/>
         <w:ind w:left="0" w:right="0"/>
         <w:jc w:val="left"/>
-      </w:pPr>
-      <w:commentRangeStart w:id="1903961899"/>
-      <w:r>
         <w:rPr>
           <w:rFonts w:ascii="Times New Roman" w:hAnsi="Times New Roman" w:cs="Times New Roman"/>
           <w:b w:val="1"/>
@@ -20,15 +17,9 @@
           <w:sz w:val="24"/>
           <w:szCs w:val="24"/>
         </w:rPr>
-        <w:t xml:space="preserve">Winter </w:t>
-      </w:r>
-      <w:commentRangeEnd w:id="1903961899"/>
-      <w:r>
-        <w:rPr>
-          <w:rStyle w:val="CommentReference"/>
-        </w:rPr>
-        <w:commentReference w:id="1903961899"/>
-      </w:r>
+      </w:pPr>
+      <w:commentRangeStart w:id="1903961899"/>
+      <w:bookmarkStart w:name="_Int_uD4CNv2Y" w:id="673641105"/>
       <w:r>
         <w:rPr>
           <w:rFonts w:ascii="Times New Roman" w:hAnsi="Times New Roman" w:cs="Times New Roman"/>
@@ -37,8 +28,26 @@
           <w:sz w:val="24"/>
           <w:szCs w:val="24"/>
         </w:rPr>
+        <w:t xml:space="preserve">Winter </w:t>
+      </w:r>
+      <w:commentRangeEnd w:id="1903961899"/>
+      <w:r>
+        <w:rPr>
+          <w:rStyle w:val="CommentReference"/>
+        </w:rPr>
+        <w:commentReference w:id="1903961899"/>
+      </w:r>
+      <w:r>
+        <w:rPr>
+          <w:rFonts w:ascii="Times New Roman" w:hAnsi="Times New Roman" w:cs="Times New Roman"/>
+          <w:b w:val="1"/>
+          <w:bCs w:val="1"/>
+          <w:sz w:val="24"/>
+          <w:szCs w:val="24"/>
+        </w:rPr>
         <w:t>Break</w:t>
       </w:r>
+      <w:bookmarkEnd w:id="673641105"/>
     </w:p>
     <w:p>
       <w:pPr>
@@ -66,7 +75,7 @@
         </w:rPr>
         <w:t xml:space="preserve">I started training the auto-encoder in simulation. The code can be found here: </w:t>
       </w:r>
-      <w:hyperlink r:id="R2964c4ca6bbc49ad">
+      <w:hyperlink r:id="R0dc093910a874684">
         <w:r>
           <w:rPr>
             <w:rStyle w:val="Hyperlink"/>
@@ -231,7 +240,7 @@
       </w:pPr>
       <w:r>
         <w:drawing>
-          <wp:inline wp14:editId="4590DC9F" wp14:anchorId="30C66FFE">
+          <wp:inline wp14:editId="12EF17D3" wp14:anchorId="30C66FFE">
             <wp:extent cx="1524000" cy="1143000"/>
             <wp:effectExtent l="0" t="0" r="0" b="0"/>
             <wp:docPr id="255652543" name="" title=""/>
@@ -246,7 +255,7 @@
                     <pic:cNvPicPr/>
                   </pic:nvPicPr>
                   <pic:blipFill>
-                    <a:blip r:embed="Rb9e5694e2b324abc">
+                    <a:blip r:embed="Re3570432fa0d430a">
                       <a:extLst>
                         <a:ext xmlns:a="http://schemas.openxmlformats.org/drawingml/2006/main" uri="{28A0092B-C50C-407E-A947-70E740481C1C}">
                           <a14:useLocalDpi val="0"/>
@@ -274,7 +283,7 @@
       </w:r>
       <w:r>
         <w:drawing>
-          <wp:inline wp14:editId="30382E2F" wp14:anchorId="37C70BE7">
+          <wp:inline wp14:editId="591ADA2F" wp14:anchorId="37C70BE7">
             <wp:extent cx="1524000" cy="1143000"/>
             <wp:effectExtent l="0" t="0" r="0" b="0"/>
             <wp:docPr id="2033392891" name="" title=""/>
@@ -289,7 +298,7 @@
                     <pic:cNvPicPr/>
                   </pic:nvPicPr>
                   <pic:blipFill>
-                    <a:blip r:embed="Rf4f914c42bb24bbf">
+                    <a:blip r:embed="R0191108b1a814f9f">
                       <a:extLst>
                         <a:ext xmlns:a="http://schemas.openxmlformats.org/drawingml/2006/main" uri="{28A0092B-C50C-407E-A947-70E740481C1C}">
                           <a14:useLocalDpi val="0"/>
@@ -317,7 +326,7 @@
       </w:r>
       <w:r>
         <w:drawing>
-          <wp:inline wp14:editId="251381FF" wp14:anchorId="491764F9">
+          <wp:inline wp14:editId="2D54998D" wp14:anchorId="491764F9">
             <wp:extent cx="1524000" cy="1143000"/>
             <wp:effectExtent l="0" t="0" r="0" b="0"/>
             <wp:docPr id="295255801" name="" title=""/>
@@ -332,7 +341,7 @@
                     <pic:cNvPicPr/>
                   </pic:nvPicPr>
                   <pic:blipFill>
-                    <a:blip r:embed="R888fd2175bce43c1">
+                    <a:blip r:embed="R25c0b86a05f04913">
                       <a:extLst>
                         <a:ext xmlns:a="http://schemas.openxmlformats.org/drawingml/2006/main" uri="{28A0092B-C50C-407E-A947-70E740481C1C}">
                           <a14:useLocalDpi val="0"/>
@@ -454,7 +463,7 @@
       </w:pPr>
       <w:r>
         <w:drawing>
-          <wp:inline wp14:editId="67D590D9" wp14:anchorId="53A350CC">
+          <wp:inline wp14:editId="0825F151" wp14:anchorId="53A350CC">
             <wp:extent cx="4572000" cy="2857500"/>
             <wp:effectExtent l="0" t="0" r="0" b="0"/>
             <wp:docPr id="1146427955" name="" title=""/>
@@ -469,7 +478,7 @@
                     <pic:cNvPicPr/>
                   </pic:nvPicPr>
                   <pic:blipFill>
-                    <a:blip r:embed="R44cddbeae1254952">
+                    <a:blip r:embed="Re9ccc972b95b434a">
                       <a:extLst>
                         <a:ext xmlns:a="http://schemas.openxmlformats.org/drawingml/2006/main" uri="{28A0092B-C50C-407E-A947-70E740481C1C}">
                           <a14:useLocalDpi val="0"/>
@@ -614,7 +623,7 @@
       </w:pPr>
       <w:r>
         <w:drawing>
-          <wp:inline wp14:editId="2D7DCA91" wp14:anchorId="6D2751C3">
+          <wp:inline wp14:editId="4CF3E056" wp14:anchorId="6D2751C3">
             <wp:extent cx="4572000" cy="2771775"/>
             <wp:effectExtent l="0" t="0" r="0" b="0"/>
             <wp:docPr id="1067700817" name="" title=""/>
@@ -629,7 +638,7 @@
                     <pic:cNvPicPr/>
                   </pic:nvPicPr>
                   <pic:blipFill>
-                    <a:blip r:embed="R8f5d122aa1374dc9">
+                    <a:blip r:embed="Re05d13bfdc0c4af4">
                       <a:extLst>
                         <a:ext xmlns:a="http://schemas.openxmlformats.org/drawingml/2006/main" uri="{28A0092B-C50C-407E-A947-70E740481C1C}">
                           <a14:useLocalDpi val="0"/>
@@ -666,7 +675,7 @@
       </w:pPr>
       <w:r>
         <w:drawing>
-          <wp:inline wp14:editId="40C1F500" wp14:anchorId="43653174">
+          <wp:inline wp14:editId="650E350A" wp14:anchorId="43653174">
             <wp:extent cx="4572000" cy="2819400"/>
             <wp:effectExtent l="0" t="0" r="0" b="0"/>
             <wp:docPr id="110184541" name="" title=""/>
@@ -681,7 +690,7 @@
                     <pic:cNvPicPr/>
                   </pic:nvPicPr>
                   <pic:blipFill>
-                    <a:blip r:embed="Rb7231eece7224cb1">
+                    <a:blip r:embed="Ra73bd91616444de4">
                       <a:extLst>
                         <a:ext xmlns:a="http://schemas.openxmlformats.org/drawingml/2006/main" uri="{28A0092B-C50C-407E-A947-70E740481C1C}">
                           <a14:useLocalDpi val="0"/>
@@ -870,7 +879,7 @@
       </w:pPr>
       <w:r>
         <w:drawing>
-          <wp:inline wp14:editId="1742BF83" wp14:anchorId="21371379">
+          <wp:inline wp14:editId="376CE177" wp14:anchorId="21371379">
             <wp:extent cx="5905500" cy="2202260"/>
             <wp:effectExtent l="0" t="0" r="0" b="0"/>
             <wp:docPr id="742278380" name="" title=""/>
@@ -885,7 +894,7 @@
                     <pic:cNvPicPr/>
                   </pic:nvPicPr>
                   <pic:blipFill>
-                    <a:blip r:embed="R1b290b8200854444">
+                    <a:blip r:embed="R9ca65d4393dd42ff">
                       <a:extLst>
                         <a:ext xmlns:a="http://schemas.openxmlformats.org/drawingml/2006/main" uri="{28A0092B-C50C-407E-A947-70E740481C1C}">
                           <a14:useLocalDpi val="0"/>
@@ -955,31 +964,15 @@
           <w:sz w:val="24"/>
           <w:szCs w:val="24"/>
         </w:rPr>
-        <w:t>consistenly</w:t>
-      </w:r>
-      <w:r>
-        <w:rPr>
-          <w:rFonts w:ascii="Times New Roman" w:hAnsi="Times New Roman" w:eastAsia="Times New Roman" w:cs="Times New Roman"/>
-          <w:sz w:val="24"/>
-          <w:szCs w:val="24"/>
-        </w:rPr>
-        <w:t xml:space="preserve"> even after training </w:t>
-      </w:r>
-      <w:r>
-        <w:rPr>
-          <w:rFonts w:ascii="Times New Roman" w:hAnsi="Times New Roman" w:eastAsia="Times New Roman" w:cs="Times New Roman"/>
-          <w:sz w:val="24"/>
-          <w:szCs w:val="24"/>
-        </w:rPr>
-        <w:t>overnigh</w:t>
-      </w:r>
-      <w:r>
-        <w:rPr>
-          <w:rFonts w:ascii="Times New Roman" w:hAnsi="Times New Roman" w:eastAsia="Times New Roman" w:cs="Times New Roman"/>
-          <w:sz w:val="24"/>
-          <w:szCs w:val="24"/>
-        </w:rPr>
-        <w:t xml:space="preserve">t. </w:t>
+        <w:t>consistently</w:t>
+      </w:r>
+      <w:r>
+        <w:rPr>
+          <w:rFonts w:ascii="Times New Roman" w:hAnsi="Times New Roman" w:eastAsia="Times New Roman" w:cs="Times New Roman"/>
+          <w:sz w:val="24"/>
+          <w:szCs w:val="24"/>
+        </w:rPr>
+        <w:t xml:space="preserve"> even after training overnight. </w:t>
       </w:r>
     </w:p>
     <w:p>
@@ -991,18 +984,325 @@
         <w:jc w:val="left"/>
         <w:rPr>
           <w:rFonts w:ascii="Times New Roman" w:hAnsi="Times New Roman" w:eastAsia="Times New Roman" w:cs="Times New Roman"/>
-          <w:sz w:val="24"/>
-          <w:szCs w:val="24"/>
-        </w:rPr>
-      </w:pPr>
-      <w:r>
-        <w:rPr>
-          <w:rFonts w:ascii="Times New Roman" w:hAnsi="Times New Roman" w:eastAsia="Times New Roman" w:cs="Times New Roman"/>
-          <w:sz w:val="24"/>
-          <w:szCs w:val="24"/>
-        </w:rPr>
-        <w:t xml:space="preserve">Therefore, I recorded more data for the auto-encoder and re-trained a newer one... </w:t>
-      </w:r>
+          <w:b w:val="1"/>
+          <w:bCs w:val="1"/>
+          <w:sz w:val="24"/>
+          <w:szCs w:val="24"/>
+        </w:rPr>
+      </w:pPr>
+      <w:r>
+        <w:rPr>
+          <w:rFonts w:ascii="Times New Roman" w:hAnsi="Times New Roman" w:eastAsia="Times New Roman" w:cs="Times New Roman"/>
+          <w:b w:val="1"/>
+          <w:bCs w:val="1"/>
+          <w:sz w:val="24"/>
+          <w:szCs w:val="24"/>
+        </w:rPr>
+        <w:t>Wednesday, January 3</w:t>
+      </w:r>
+      <w:r>
+        <w:rPr>
+          <w:rFonts w:ascii="Times New Roman" w:hAnsi="Times New Roman" w:eastAsia="Times New Roman" w:cs="Times New Roman"/>
+          <w:b w:val="1"/>
+          <w:bCs w:val="1"/>
+          <w:sz w:val="24"/>
+          <w:szCs w:val="24"/>
+          <w:vertAlign w:val="superscript"/>
+        </w:rPr>
+        <w:t>rd</w:t>
+      </w:r>
+      <w:r>
+        <w:rPr>
+          <w:rFonts w:ascii="Times New Roman" w:hAnsi="Times New Roman" w:eastAsia="Times New Roman" w:cs="Times New Roman"/>
+          <w:b w:val="1"/>
+          <w:bCs w:val="1"/>
+          <w:sz w:val="24"/>
+          <w:szCs w:val="24"/>
+        </w:rPr>
+        <w:t>, 2024</w:t>
+      </w:r>
+    </w:p>
+    <w:p>
+      <w:pPr>
+        <w:pStyle w:val="Normal"/>
+        <w:bidi w:val="0"/>
+        <w:spacing w:before="0" w:beforeAutospacing="off" w:after="160" w:afterAutospacing="off" w:line="276" w:lineRule="auto"/>
+        <w:ind w:left="0" w:right="0"/>
+        <w:jc w:val="left"/>
+        <w:rPr>
+          <w:rFonts w:ascii="Times New Roman" w:hAnsi="Times New Roman" w:eastAsia="Times New Roman" w:cs="Times New Roman"/>
+          <w:sz w:val="24"/>
+          <w:szCs w:val="24"/>
+        </w:rPr>
+      </w:pPr>
+      <w:r>
+        <w:rPr>
+          <w:rFonts w:ascii="Times New Roman" w:hAnsi="Times New Roman" w:eastAsia="Times New Roman" w:cs="Times New Roman"/>
+          <w:sz w:val="24"/>
+          <w:szCs w:val="24"/>
+        </w:rPr>
+        <w:t xml:space="preserve">To fix the issues I was having over winter break, I recorded more data for the auto-encoder and re-trained a newer one. I was able to decrease the reconstruction loss from 0.66 to 0.24. Using the autoencoder trained on more data allowed me to successfully train a reinforcement learning agent in the simulator. </w:t>
+      </w:r>
+    </w:p>
+    <w:p>
+      <w:pPr>
+        <w:pStyle w:val="Normal"/>
+        <w:bidi w:val="0"/>
+        <w:spacing w:before="0" w:beforeAutospacing="off" w:after="160" w:afterAutospacing="off" w:line="276" w:lineRule="auto"/>
+        <w:ind w:left="0" w:right="0"/>
+        <w:jc w:val="left"/>
+      </w:pPr>
+      <w:r>
+        <w:drawing>
+          <wp:inline wp14:editId="5C546ACE" wp14:anchorId="3EEFD67D">
+            <wp:extent cx="5867400" cy="2212498"/>
+            <wp:effectExtent l="0" t="0" r="0" b="0"/>
+            <wp:docPr id="2085853348" name="" title=""/>
+            <wp:cNvGraphicFramePr>
+              <a:graphicFrameLocks noChangeAspect="1"/>
+            </wp:cNvGraphicFramePr>
+            <a:graphic>
+              <a:graphicData uri="http://schemas.openxmlformats.org/drawingml/2006/picture">
+                <pic:pic>
+                  <pic:nvPicPr>
+                    <pic:cNvPr id="0" name=""/>
+                    <pic:cNvPicPr/>
+                  </pic:nvPicPr>
+                  <pic:blipFill>
+                    <a:blip r:embed="R065c7e208b654eae">
+                      <a:extLst>
+                        <a:ext xmlns:a="http://schemas.openxmlformats.org/drawingml/2006/main" uri="{28A0092B-C50C-407E-A947-70E740481C1C}">
+                          <a14:useLocalDpi val="0"/>
+                        </a:ext>
+                      </a:extLst>
+                    </a:blip>
+                    <a:stretch>
+                      <a:fillRect/>
+                    </a:stretch>
+                  </pic:blipFill>
+                  <pic:spPr>
+                    <a:xfrm>
+                      <a:off x="0" y="0"/>
+                      <a:ext cx="5867400" cy="2212498"/>
+                    </a:xfrm>
+                    <a:prstGeom prst="rect">
+                      <a:avLst/>
+                    </a:prstGeom>
+                  </pic:spPr>
+                </pic:pic>
+              </a:graphicData>
+            </a:graphic>
+          </wp:inline>
+        </w:drawing>
+      </w:r>
+    </w:p>
+    <w:p>
+      <w:pPr>
+        <w:pStyle w:val="Normal"/>
+        <w:bidi w:val="0"/>
+        <w:spacing w:before="0" w:beforeAutospacing="off" w:after="160" w:afterAutospacing="off" w:line="276" w:lineRule="auto"/>
+        <w:ind w:left="0" w:right="0"/>
+        <w:jc w:val="left"/>
+        <w:rPr>
+          <w:rFonts w:ascii="Times New Roman" w:hAnsi="Times New Roman" w:eastAsia="Times New Roman" w:cs="Times New Roman"/>
+          <w:sz w:val="24"/>
+          <w:szCs w:val="24"/>
+        </w:rPr>
+      </w:pPr>
+      <w:r>
+        <w:rPr>
+          <w:rFonts w:ascii="Times New Roman" w:hAnsi="Times New Roman" w:eastAsia="Times New Roman" w:cs="Times New Roman"/>
+          <w:sz w:val="24"/>
+          <w:szCs w:val="24"/>
+        </w:rPr>
+        <w:t xml:space="preserve">The bottom line is the original graph from above, while the top line is from the new training session. The car was successfully able to navigate the track after about an hour of training, and the best </w:t>
+      </w:r>
+      <w:r>
+        <w:rPr>
+          <w:rFonts w:ascii="Times New Roman" w:hAnsi="Times New Roman" w:eastAsia="Times New Roman" w:cs="Times New Roman"/>
+          <w:sz w:val="24"/>
+          <w:szCs w:val="24"/>
+        </w:rPr>
+        <w:t>laptime</w:t>
+      </w:r>
+      <w:r>
+        <w:rPr>
+          <w:rFonts w:ascii="Times New Roman" w:hAnsi="Times New Roman" w:eastAsia="Times New Roman" w:cs="Times New Roman"/>
+          <w:sz w:val="24"/>
+          <w:szCs w:val="24"/>
+        </w:rPr>
+        <w:t xml:space="preserve"> it achieved was 15.5 seconds, an improvement over the 18-20 seconds I was getting when the policy learned directly from RGB images. </w:t>
+      </w:r>
+    </w:p>
+    <w:p>
+      <w:pPr>
+        <w:pStyle w:val="Normal"/>
+        <w:bidi w:val="0"/>
+        <w:spacing w:before="0" w:beforeAutospacing="off" w:after="160" w:afterAutospacing="off" w:line="276" w:lineRule="auto"/>
+        <w:ind w:left="0" w:right="0"/>
+        <w:jc w:val="left"/>
+        <w:rPr>
+          <w:rFonts w:ascii="Times New Roman" w:hAnsi="Times New Roman" w:eastAsia="Times New Roman" w:cs="Times New Roman"/>
+          <w:sz w:val="24"/>
+          <w:szCs w:val="24"/>
+        </w:rPr>
+      </w:pPr>
+      <w:r>
+        <w:rPr>
+          <w:rFonts w:ascii="Times New Roman" w:hAnsi="Times New Roman" w:eastAsia="Times New Roman" w:cs="Times New Roman"/>
+          <w:sz w:val="24"/>
+          <w:szCs w:val="24"/>
+        </w:rPr>
+        <w:t xml:space="preserve">I also talked with Dr. Gabor about the </w:t>
+      </w:r>
+      <w:r>
+        <w:rPr>
+          <w:rFonts w:ascii="Times New Roman" w:hAnsi="Times New Roman" w:eastAsia="Times New Roman" w:cs="Times New Roman"/>
+          <w:sz w:val="24"/>
+          <w:szCs w:val="24"/>
+        </w:rPr>
+        <w:t>AprilTag</w:t>
+      </w:r>
+      <w:r>
+        <w:rPr>
+          <w:rFonts w:ascii="Times New Roman" w:hAnsi="Times New Roman" w:eastAsia="Times New Roman" w:cs="Times New Roman"/>
+          <w:sz w:val="24"/>
+          <w:szCs w:val="24"/>
+        </w:rPr>
+        <w:t xml:space="preserve"> which I had mentioned in a previous journal report. </w:t>
+      </w:r>
+      <w:r>
+        <w:rPr>
+          <w:rFonts w:ascii="Times New Roman" w:hAnsi="Times New Roman" w:eastAsia="Times New Roman" w:cs="Times New Roman"/>
+          <w:sz w:val="24"/>
+          <w:szCs w:val="24"/>
+        </w:rPr>
+        <w:t>AprilTags</w:t>
+      </w:r>
+      <w:r>
+        <w:rPr>
+          <w:rFonts w:ascii="Times New Roman" w:hAnsi="Times New Roman" w:eastAsia="Times New Roman" w:cs="Times New Roman"/>
+          <w:sz w:val="24"/>
+          <w:szCs w:val="24"/>
+        </w:rPr>
+        <w:t xml:space="preserve"> are visual markers with standardized sizes and patterns. I have printed one out and stuck it on the cart next to the desk in room 200C. </w:t>
+      </w:r>
+    </w:p>
+    <w:p>
+      <w:pPr>
+        <w:pStyle w:val="Normal"/>
+        <w:bidi w:val="0"/>
+        <w:spacing w:before="0" w:beforeAutospacing="off" w:after="160" w:afterAutospacing="off" w:line="276" w:lineRule="auto"/>
+        <w:ind w:left="0" w:right="0"/>
+        <w:jc w:val="left"/>
+        <w:rPr>
+          <w:rFonts w:ascii="Times New Roman" w:hAnsi="Times New Roman" w:eastAsia="Times New Roman" w:cs="Times New Roman"/>
+          <w:sz w:val="24"/>
+          <w:szCs w:val="24"/>
+        </w:rPr>
+      </w:pPr>
+      <w:r>
+        <w:rPr>
+          <w:rFonts w:ascii="Times New Roman" w:hAnsi="Times New Roman" w:eastAsia="Times New Roman" w:cs="Times New Roman"/>
+          <w:sz w:val="24"/>
+          <w:szCs w:val="24"/>
+        </w:rPr>
+        <w:t xml:space="preserve">OpenCV has functionality to obtain the relative pose of a calibrated camera </w:t>
+      </w:r>
+      <w:r>
+        <w:rPr>
+          <w:rFonts w:ascii="Times New Roman" w:hAnsi="Times New Roman" w:eastAsia="Times New Roman" w:cs="Times New Roman"/>
+          <w:sz w:val="24"/>
+          <w:szCs w:val="24"/>
+        </w:rPr>
+        <w:t>relative</w:t>
+      </w:r>
+      <w:r>
+        <w:rPr>
+          <w:rFonts w:ascii="Times New Roman" w:hAnsi="Times New Roman" w:eastAsia="Times New Roman" w:cs="Times New Roman"/>
+          <w:sz w:val="24"/>
+          <w:szCs w:val="24"/>
+        </w:rPr>
+        <w:t xml:space="preserve"> to an </w:t>
+      </w:r>
+      <w:r>
+        <w:rPr>
+          <w:rFonts w:ascii="Times New Roman" w:hAnsi="Times New Roman" w:eastAsia="Times New Roman" w:cs="Times New Roman"/>
+          <w:sz w:val="24"/>
+          <w:szCs w:val="24"/>
+        </w:rPr>
+        <w:t>AprilTag</w:t>
+      </w:r>
+      <w:r>
+        <w:rPr>
+          <w:rFonts w:ascii="Times New Roman" w:hAnsi="Times New Roman" w:eastAsia="Times New Roman" w:cs="Times New Roman"/>
+          <w:sz w:val="24"/>
+          <w:szCs w:val="24"/>
+        </w:rPr>
+        <w:t xml:space="preserve">. I will need some sort of way to reset the car’s position during a reinforcement learning session each time it crashes. I could try to “play backwards” </w:t>
+      </w:r>
+      <w:r>
+        <w:rPr>
+          <w:rFonts w:ascii="Times New Roman" w:hAnsi="Times New Roman" w:eastAsia="Times New Roman" w:cs="Times New Roman"/>
+          <w:sz w:val="24"/>
+          <w:szCs w:val="24"/>
+        </w:rPr>
+        <w:t>previous</w:t>
+      </w:r>
+      <w:r>
+        <w:rPr>
+          <w:rFonts w:ascii="Times New Roman" w:hAnsi="Times New Roman" w:eastAsia="Times New Roman" w:cs="Times New Roman"/>
+          <w:sz w:val="24"/>
+          <w:szCs w:val="24"/>
+        </w:rPr>
+        <w:t xml:space="preserve"> steering commands, but this is prone to drift over time from tire slippage and inaccuracies in the steering servo motor. Thus, it may be necessary to strategically position </w:t>
+      </w:r>
+      <w:r>
+        <w:rPr>
+          <w:rFonts w:ascii="Times New Roman" w:hAnsi="Times New Roman" w:eastAsia="Times New Roman" w:cs="Times New Roman"/>
+          <w:sz w:val="24"/>
+          <w:szCs w:val="24"/>
+        </w:rPr>
+        <w:t>AprilTags</w:t>
+      </w:r>
+      <w:r>
+        <w:rPr>
+          <w:rFonts w:ascii="Times New Roman" w:hAnsi="Times New Roman" w:eastAsia="Times New Roman" w:cs="Times New Roman"/>
+          <w:sz w:val="24"/>
+          <w:szCs w:val="24"/>
+        </w:rPr>
+        <w:t xml:space="preserve"> along the track to give the car </w:t>
+      </w:r>
+      <w:r>
+        <w:rPr>
+          <w:rFonts w:ascii="Times New Roman" w:hAnsi="Times New Roman" w:eastAsia="Times New Roman" w:cs="Times New Roman"/>
+          <w:sz w:val="24"/>
+          <w:szCs w:val="24"/>
+        </w:rPr>
+        <w:t>an accurate</w:t>
+      </w:r>
+      <w:r>
+        <w:rPr>
+          <w:rFonts w:ascii="Times New Roman" w:hAnsi="Times New Roman" w:eastAsia="Times New Roman" w:cs="Times New Roman"/>
+          <w:sz w:val="24"/>
+          <w:szCs w:val="24"/>
+        </w:rPr>
+        <w:t xml:space="preserve"> position measurement as it drives. </w:t>
+      </w:r>
+    </w:p>
+    <w:p>
+      <w:pPr>
+        <w:pStyle w:val="Normal"/>
+        <w:bidi w:val="0"/>
+        <w:spacing w:before="0" w:beforeAutospacing="off" w:after="160" w:afterAutospacing="off" w:line="276" w:lineRule="auto"/>
+        <w:ind w:left="0" w:right="0"/>
+        <w:jc w:val="left"/>
+        <w:rPr>
+          <w:rFonts w:ascii="Times New Roman" w:hAnsi="Times New Roman" w:eastAsia="Times New Roman" w:cs="Times New Roman"/>
+          <w:sz w:val="24"/>
+          <w:szCs w:val="24"/>
+        </w:rPr>
+      </w:pPr>
     </w:p>
     <w:sectPr>
       <w:headerReference w:type="default" r:id="rId8"/>
@@ -1010,6 +1310,7 @@
       <w:pgMar w:top="1440" w:right="1440" w:bottom="1440" w:left="1440" w:header="720" w:footer="720" w:gutter="0"/>
       <w:cols w:space="720"/>
       <w:docGrid w:linePitch="360"/>
+      <w:footerReference w:type="default" r:id="R965125a9e6084d37"/>
     </w:sectPr>
   </w:body>
 </w:document>
@@ -1085,6 +1386,77 @@
     </w:p>
   </w:endnote>
 </w:endnotes>
+</file>
+
+<file path=word/footer.xml><?xml version="1.0" encoding="utf-8"?>
+<w:ftr xmlns:w14="http://schemas.microsoft.com/office/word/2010/wordml" xmlns:w="http://schemas.openxmlformats.org/wordprocessingml/2006/main">
+  <w:tbl>
+    <w:tblPr>
+      <w:tblStyle w:val="TableNormal"/>
+      <w:bidiVisual w:val="0"/>
+      <w:tblW w:w="0" w:type="auto"/>
+      <w:tblLayout w:type="fixed"/>
+      <w:tblLook w:val="06A0" w:firstRow="1" w:lastRow="0" w:firstColumn="1" w:lastColumn="0" w:noHBand="1" w:noVBand="1"/>
+    </w:tblPr>
+    <w:tblGrid>
+      <w:gridCol w:w="3120"/>
+      <w:gridCol w:w="3120"/>
+      <w:gridCol w:w="3120"/>
+    </w:tblGrid>
+    <w:tr>
+      <w:trPr>
+        <w:trHeight w:val="300"/>
+      </w:trPr>
+      <w:tc>
+        <w:tcPr>
+          <w:tcW w:w="3120" w:type="dxa"/>
+          <w:tcMar/>
+        </w:tcPr>
+        <w:p>
+          <w:pPr>
+            <w:pStyle w:val="Header"/>
+            <w:bidi w:val="0"/>
+            <w:ind w:left="-115"/>
+            <w:jc w:val="left"/>
+          </w:pPr>
+        </w:p>
+      </w:tc>
+      <w:tc>
+        <w:tcPr>
+          <w:tcW w:w="3120" w:type="dxa"/>
+          <w:tcMar/>
+        </w:tcPr>
+        <w:p>
+          <w:pPr>
+            <w:pStyle w:val="Header"/>
+            <w:bidi w:val="0"/>
+            <w:jc w:val="center"/>
+          </w:pPr>
+        </w:p>
+      </w:tc>
+      <w:tc>
+        <w:tcPr>
+          <w:tcW w:w="3120" w:type="dxa"/>
+          <w:tcMar/>
+        </w:tcPr>
+        <w:p>
+          <w:pPr>
+            <w:pStyle w:val="Header"/>
+            <w:bidi w:val="0"/>
+            <w:ind w:right="-115"/>
+            <w:jc w:val="right"/>
+          </w:pPr>
+        </w:p>
+      </w:tc>
+    </w:tr>
+  </w:tbl>
+  <w:p>
+    <w:pPr>
+      <w:pStyle w:val="Footer"/>
+      <w:bidi w:val="0"/>
+    </w:pPr>
+  </w:p>
+</w:ftr>
 </file>
 
 <file path=word/footnotes.xml><?xml version="1.0" encoding="utf-8"?>
@@ -1143,12 +1515,11 @@
   <w:p>
     <w:pPr>
       <w:pStyle w:val="Header"/>
+      <w:suppressLineNumbers w:val="0"/>
+      <w:bidi w:val="0"/>
+      <w:spacing w:before="0" w:beforeAutospacing="off" w:after="0" w:afterAutospacing="off" w:line="240" w:lineRule="auto"/>
+      <w:ind w:left="0" w:right="0"/>
       <w:jc w:val="right"/>
-      <w:rPr>
-        <w:rFonts w:ascii="Times New Roman" w:hAnsi="Times New Roman" w:cs="Times New Roman"/>
-        <w:sz w:val="24"/>
-        <w:szCs w:val="24"/>
-      </w:rPr>
     </w:pPr>
     <w:r>
       <w:rPr>
@@ -1156,15 +1527,7 @@
         <w:sz w:val="24"/>
         <w:szCs w:val="24"/>
       </w:rPr>
-      <w:t xml:space="preserve">December </w:t>
-    </w:r>
-    <w:r>
-      <w:rPr>
-        <w:rFonts w:ascii="Times New Roman" w:hAnsi="Times New Roman" w:cs="Times New Roman"/>
-        <w:sz w:val="24"/>
-        <w:szCs w:val="24"/>
-      </w:rPr>
-      <w:t>15</w:t>
+      <w:t>January 5</w:t>
     </w:r>
     <w:r>
       <w:rPr>
@@ -1190,8 +1553,8 @@
       <w:jc w:val="center"/>
       <w:rPr>
         <w:rFonts w:ascii="Times New Roman" w:hAnsi="Times New Roman" w:cs="Times New Roman"/>
-        <w:b/>
-        <w:bCs/>
+        <w:b w:val="1"/>
+        <w:bCs w:val="1"/>
         <w:sz w:val="28"/>
         <w:szCs w:val="28"/>
       </w:rPr>
@@ -1199,45 +1562,26 @@
     <w:r>
       <w:rPr>
         <w:rFonts w:ascii="Times New Roman" w:hAnsi="Times New Roman" w:cs="Times New Roman"/>
-        <w:b/>
-        <w:bCs/>
+        <w:b w:val="1"/>
+        <w:bCs w:val="1"/>
         <w:sz w:val="28"/>
         <w:szCs w:val="28"/>
       </w:rPr>
-      <w:t xml:space="preserve">Journal </w:t>
-    </w:r>
-    <w:r>
-      <w:rPr>
-        <w:rFonts w:ascii="Times New Roman" w:hAnsi="Times New Roman" w:cs="Times New Roman"/>
-        <w:b/>
-        <w:bCs/>
-        <w:sz w:val="28"/>
-        <w:szCs w:val="28"/>
-      </w:rPr>
-      <w:t xml:space="preserve">Report </w:t>
-    </w:r>
-    <w:r>
-      <w:rPr>
-        <w:rFonts w:ascii="Times New Roman" w:hAnsi="Times New Roman" w:cs="Times New Roman"/>
-        <w:b/>
-        <w:bCs/>
-        <w:sz w:val="28"/>
-        <w:szCs w:val="28"/>
-      </w:rPr>
-      <w:t>1</w:t>
-    </w:r>
-    <w:r>
-      <w:rPr>
-        <w:rFonts w:ascii="Times New Roman" w:hAnsi="Times New Roman" w:cs="Times New Roman"/>
-        <w:b/>
-        <w:bCs/>
-        <w:sz w:val="28"/>
-        <w:szCs w:val="28"/>
-      </w:rPr>
-      <w:t>5</w:t>
+      <w:t>Journal Report 16</w:t>
     </w:r>
   </w:p>
 </w:hdr>
+</file>
+
+<file path=word/intelligence2.xml><?xml version="1.0" encoding="utf-8"?>
+<int2:intelligence xmlns:int2="http://schemas.microsoft.com/office/intelligence/2020/intelligence">
+  <int2:observations>
+    <int2:bookmark int2:bookmarkName="_Int_uD4CNv2Y" int2:invalidationBookmarkName="" int2:hashCode="iGO3OJvgPCO9ps" int2:id="HoZoHaZP">
+      <int2:state int2:type="WordDesignerSuggestedImageAnnotation" int2:value="Reviewed"/>
+    </int2:bookmark>
+  </int2:observations>
+  <int2:intelligenceSettings/>
+</int2:intelligence>
 </file>
 
 <file path=word/numbering.xml><?xml version="1.0" encoding="utf-8"?>
@@ -2055,6 +2399,32 @@
       <w:contextualSpacing/>
     </w:pPr>
   </w:style>
+  <w:style xmlns:w="http://schemas.openxmlformats.org/wordprocessingml/2006/main" w:type="table" w:styleId="TableGrid">
+    <w:name xmlns:w="http://schemas.openxmlformats.org/wordprocessingml/2006/main" w:val="Table Grid"/>
+    <w:basedOn xmlns:w="http://schemas.openxmlformats.org/wordprocessingml/2006/main" w:val="TableNormal"/>
+    <w:uiPriority xmlns:w="http://schemas.openxmlformats.org/wordprocessingml/2006/main" w:val="59"/>
+    <w:rsid xmlns:w="http://schemas.openxmlformats.org/wordprocessingml/2006/main" w:val="00FB4123"/>
+    <w:pPr xmlns:w="http://schemas.openxmlformats.org/wordprocessingml/2006/main">
+      <w:spacing w:after="0" w:line="240" w:lineRule="auto"/>
+    </w:pPr>
+    <w:tblPr xmlns:w="http://schemas.openxmlformats.org/wordprocessingml/2006/main">
+      <w:tblInd w:w="0" w:type="dxa"/>
+      <w:tblBorders>
+        <w:top w:val="single" w:color="000000" w:themeColor="text1" w:sz="4" w:space="0"/>
+        <w:left w:val="single" w:color="000000" w:themeColor="text1" w:sz="4" w:space="0"/>
+        <w:bottom w:val="single" w:color="000000" w:themeColor="text1" w:sz="4" w:space="0"/>
+        <w:right w:val="single" w:color="000000" w:themeColor="text1" w:sz="4" w:space="0"/>
+        <w:insideH w:val="single" w:color="000000" w:themeColor="text1" w:sz="4" w:space="0"/>
+        <w:insideV w:val="single" w:color="000000" w:themeColor="text1" w:sz="4" w:space="0"/>
+      </w:tblBorders>
+      <w:tblCellMar>
+        <w:top w:w="0" w:type="dxa"/>
+        <w:left w:w="108" w:type="dxa"/>
+        <w:bottom w:w="0" w:type="dxa"/>
+        <w:right w:w="108" w:type="dxa"/>
+      </w:tblCellMar>
+    </w:tblPr>
+  </w:style>
 </w:styles>
 </file>
 

</xml_diff>